<commit_message>
Updated proposal doc to show Kaggle URL
</commit_message>
<xml_diff>
--- a/capstone_proposal_donorschoose_20180519.docx
+++ b/capstone_proposal_donorschoose_20180519.docx
@@ -49,6 +49,11 @@
         <w:t>Udacity Machine Learning Engineer Nanodegree</w:t>
       </w:r>
     </w:p>
+    <w:p>
+      <w:r>
+        <w:t>DonorsChoose.org Application Screening</w:t>
+      </w:r>
+    </w:p>
     <w:p/>
     <w:p>
       <w:pPr>
@@ -99,15 +104,7 @@
     </w:p>
     <w:p>
       <w:r>
-        <w:t xml:space="preserve">This charity has served as a sort of Kickstarter for small </w:t>
-      </w:r>
-      <w:proofErr w:type="gramStart"/>
-      <w:r>
-        <w:t>public school</w:t>
-      </w:r>
-      <w:proofErr w:type="gramEnd"/>
-      <w:r>
-        <w:t xml:space="preserve"> </w:t>
+        <w:t xml:space="preserve">This charity has served as a sort of Kickstarter for small public school </w:t>
       </w:r>
       <w:r>
         <w:t>needs and</w:t>
@@ -175,7 +172,21 @@
         <w:t>project applications</w:t>
       </w:r>
       <w:r>
-        <w:t xml:space="preserve"> to DonorsChoose.org. Each request contains metadata such as the school’s state, class grade, teacher ID, categories, submission datetime, etc. The primary content of each request is essays filled out by the teacher, with 2-4 essays per request. </w:t>
+        <w:t xml:space="preserve"> to DonorsChoose.org</w:t>
+      </w:r>
+      <w:r>
+        <w:t xml:space="preserve"> and is presented on Kaggle (</w:t>
+      </w:r>
+      <w:r>
+        <w:t>https://www.kaggle.com/c/donorschoose-application-screening</w:t>
+      </w:r>
+      <w:r>
+        <w:t>)</w:t>
+      </w:r>
+      <w:bookmarkStart w:id="0" w:name="_GoBack"/>
+      <w:bookmarkEnd w:id="0"/>
+      <w:r>
+        <w:t xml:space="preserve">. Each request contains metadata such as the school’s state, class grade, teacher ID, categories, submission datetime, etc. The primary content of each request is essays filled out by the teacher, with 2-4 essays per request. </w:t>
       </w:r>
       <w:r>
         <w:t>Another resources dataset is provided that details the description, quantity, and price of each item in the applications. This resources dataset is tied back to the applications dataset using a unique id for each application.</w:t>
@@ -183,10 +194,7 @@
     </w:p>
     <w:p>
       <w:r>
-        <w:t xml:space="preserve">The training set has 182k records and the testing set has 78k records. </w:t>
-      </w:r>
-      <w:r>
-        <w:t>There are two class labels in this dataset, “accepted” and “rejected”.</w:t>
+        <w:t>The training set has 182k records and the testing set has 78k records. There are two class labels in this dataset, “accepted” and “rejected”.</w:t>
       </w:r>
       <w:r>
         <w:t xml:space="preserve"> </w:t>
@@ -240,14 +248,11 @@
     </w:p>
     <w:p>
       <w:r>
+        <w:lastRenderedPageBreak/>
         <w:t xml:space="preserve">This automated system will incorporate two models. One model will use some neural network implementation with the categorical/numerical values as inputs. </w:t>
       </w:r>
       <w:r>
-        <w:t xml:space="preserve">Simple mapping of the data to </w:t>
-      </w:r>
-      <w:r>
-        <w:lastRenderedPageBreak/>
-        <w:t xml:space="preserve">one-hot and running through a custom neural network will hopefully yield useful results before incorporating the essay information. </w:t>
+        <w:t xml:space="preserve">Simple mapping of the data to one-hot and running through a custom neural network will hopefully yield useful results before incorporating the essay information. </w:t>
       </w:r>
     </w:p>
     <w:p>
@@ -357,42 +362,25 @@
       <w:pPr>
         <w:pStyle w:val="Heading1"/>
       </w:pPr>
-      <w:bookmarkStart w:id="0" w:name="_Ref514505795"/>
+      <w:bookmarkStart w:id="1" w:name="_Ref514505795"/>
       <w:r>
         <w:t>Project Design</w:t>
       </w:r>
-      <w:bookmarkEnd w:id="0"/>
+      <w:bookmarkEnd w:id="1"/>
     </w:p>
     <w:p>
       <w:r>
-        <w:t xml:space="preserve">This project will be completed with Python 3.6. Libraries involved will be </w:t>
-      </w:r>
-      <w:proofErr w:type="spellStart"/>
-      <w:r>
-        <w:t>scikit</w:t>
-      </w:r>
-      <w:proofErr w:type="spellEnd"/>
-      <w:r>
-        <w:t xml:space="preserve">-learn, pandas, matplotlib, NLTK, </w:t>
-      </w:r>
-      <w:proofErr w:type="spellStart"/>
-      <w:r>
-        <w:t>Keras</w:t>
-      </w:r>
-      <w:proofErr w:type="spellEnd"/>
-      <w:r>
-        <w:t xml:space="preserve">, and </w:t>
-      </w:r>
-      <w:proofErr w:type="spellStart"/>
-      <w:r>
-        <w:t>Tensorflow</w:t>
-      </w:r>
-      <w:proofErr w:type="spellEnd"/>
+        <w:t>This project will be completed with Python 3.6. Libraries involved will be scikit-learn, pandas, matplotlib, NLTK, Keras, and Tensorflow</w:t>
+      </w:r>
       <w:r>
         <w:t xml:space="preserve">, and possibly more depending on need. </w:t>
       </w:r>
       <w:r>
-        <w:t>The outputs of the neural network and topic modelling models will be part of the final ensemble method. Depending on the KNN performance, that may be included as well.</w:t>
+        <w:t xml:space="preserve">The outputs of </w:t>
+      </w:r>
+      <w:r>
+        <w:lastRenderedPageBreak/>
+        <w:t>the neural network and topic modelling models will be part of the final ensemble method. Depending on the KNN performance, that may be included as well.</w:t>
       </w:r>
     </w:p>
     <w:p>
@@ -401,28 +389,7 @@
         <w:jc w:val="left"/>
       </w:pPr>
       <w:r>
-        <w:lastRenderedPageBreak/>
-        <w:t xml:space="preserve">Before beginning investigations, the data will be pre-processed. The resource data will need to be mapped to the proposal data. </w:t>
-      </w:r>
-      <w:r>
-        <w:t>An interesting problem to deal with in this dataset is that before a certain date the proposals included 4 questions. After that date the new</w:t>
-      </w:r>
-      <w:r>
-        <w:t>er</w:t>
-      </w:r>
-      <w:r>
-        <w:t xml:space="preserve"> proposals included 2 questions. This means that something needs to be done with the</w:t>
-      </w:r>
-      <w:r>
-        <w:t xml:space="preserve"> </w:t>
-      </w:r>
-      <w:proofErr w:type="spellStart"/>
-      <w:r>
-        <w:t>NaN</w:t>
-      </w:r>
-      <w:proofErr w:type="spellEnd"/>
-      <w:r>
-        <w:t xml:space="preserve"> values present in the newer data. There are a few options, and each will be tested to see if a positive or negative impact on the score occurred. The common thing to do when an attribute has a large percentage of missing data is to simply delete that attribute. This seems to be an erroneous approach in this case, as much data will be lost. Reading the proposal prompt questions shows that the old prompts #1 and #2 are very similar to the new prompt #1. Also, the old prompts for #3 and #4 are very similar to the new prompt #2. This leads to another option of melting the old #1 and #2 questions into #1, and old #3 and #4 into #2. Alternatively, all of the text can be combined into a single text field then processed.</w:t>
+        <w:t>Before beginning investigations, the data will be pre-processed. The resource data will need to be mapped to the proposal data. An interesting problem to deal with in this dataset is that before a certain date the proposals included 4 questions. After that date the newer proposals included 2 questions. This means that something needs to be done with the NaN values present in the newer data. There are a few options, and each will be tested to see if a positive or negative impact on the score occurred. The common thing to do when an attribute has a large percentage of missing data is to simply delete that attribute. This seems to be an erroneous approach in this case, as much data will be lost. Reading the proposal prompt questions shows that the old prompts #1 and #2 are very similar to the new prompt #1. Also, the old prompts for #3 and #4 are very similar to the new prompt #2. This leads to another option of melting the old #1 and #2 questions into #1, and old #3 and #4 into #2. Alternatively, all of the text can be combined into a single text field then processed.</w:t>
       </w:r>
     </w:p>
     <w:p>
@@ -478,35 +445,7 @@
         <w:rPr>
           <w:rFonts w:eastAsia="Times New Roman"/>
         </w:rPr>
-        <w:t xml:space="preserve">M. </w:t>
-      </w:r>
-      <w:proofErr w:type="spellStart"/>
-      <w:r>
-        <w:rPr>
-          <w:rFonts w:eastAsia="Times New Roman"/>
-        </w:rPr>
-        <w:t>Fatourechi</w:t>
-      </w:r>
-      <w:proofErr w:type="spellEnd"/>
-      <w:r>
-        <w:rPr>
-          <w:rFonts w:eastAsia="Times New Roman"/>
-        </w:rPr>
-        <w:t xml:space="preserve">, R. K. Ward, S. G. Mason, J. Huggins, A. </w:t>
-      </w:r>
-      <w:proofErr w:type="spellStart"/>
-      <w:r>
-        <w:rPr>
-          <w:rFonts w:eastAsia="Times New Roman"/>
-        </w:rPr>
-        <w:t>Schlögl</w:t>
-      </w:r>
-      <w:proofErr w:type="spellEnd"/>
-      <w:r>
-        <w:rPr>
-          <w:rFonts w:eastAsia="Times New Roman"/>
-        </w:rPr>
-        <w:t xml:space="preserve"> and G. E. Birch, "Comparison of Evaluation Metrics in Classification Applications with Imbalanced Datasets," </w:t>
+        <w:t xml:space="preserve">M. Fatourechi, R. K. Ward, S. G. Mason, J. Huggins, A. Schlögl and G. E. Birch, "Comparison of Evaluation Metrics in Classification Applications with Imbalanced Datasets," </w:t>
       </w:r>
       <w:r>
         <w:rPr>
@@ -522,8 +461,6 @@
         </w:rPr>
         <w:t>, San Diego, CA, 2008, pp. 777-782.</w:t>
       </w:r>
-      <w:bookmarkStart w:id="1" w:name="_GoBack"/>
-      <w:bookmarkEnd w:id="1"/>
     </w:p>
     <w:sectPr>
       <w:headerReference w:type="default" r:id="rId8"/>
@@ -3559,7 +3496,7 @@
     <w:lsdException w:name="Table Web 2" w:semiHidden="1" w:unhideWhenUsed="1"/>
     <w:lsdException w:name="Table Web 3" w:semiHidden="1" w:unhideWhenUsed="1"/>
     <w:lsdException w:name="Balloon Text" w:semiHidden="1" w:unhideWhenUsed="1"/>
-    <w:lsdException w:name="Table Grid" w:semiHidden="1" w:uiPriority="59" w:unhideWhenUsed="1"/>
+    <w:lsdException w:name="Table Grid" w:uiPriority="59"/>
     <w:lsdException w:name="Table Theme" w:semiHidden="1" w:unhideWhenUsed="1"/>
     <w:lsdException w:name="Placeholder Text" w:semiHidden="1"/>
     <w:lsdException w:name="No Spacing" w:uiPriority="1"/>
@@ -4592,541 +4529,6 @@
     </w:rPr>
   </w:style>
 </w:styles>
-</file>
-
-<file path=word/glossary/document.xml><?xml version="1.0" encoding="utf-8"?>
-<w:glossaryDocument xmlns:wpc="http://schemas.microsoft.com/office/word/2010/wordprocessingCanvas" xmlns:cx="http://schemas.microsoft.com/office/drawing/2014/chartex" xmlns:cx1="http://schemas.microsoft.com/office/drawing/2015/9/8/chartex" xmlns:cx2="http://schemas.microsoft.com/office/drawing/2015/10/21/chartex" xmlns:cx3="http://schemas.microsoft.com/office/drawing/2016/5/9/chartex" xmlns:cx4="http://schemas.microsoft.com/office/drawing/2016/5/10/chartex" xmlns:cx5="http://schemas.microsoft.com/office/drawing/2016/5/11/chartex" xmlns:cx6="http://schemas.microsoft.com/office/drawing/2016/5/12/chartex" xmlns:cx7="http://schemas.microsoft.com/office/drawing/2016/5/13/chartex" xmlns:cx8="http://schemas.microsoft.com/office/drawing/2016/5/14/chartex" xmlns:mc="http://schemas.openxmlformats.org/markup-compatibility/2006" xmlns:aink="http://schemas.microsoft.com/office/drawing/2016/ink" xmlns:am3d="http://schemas.microsoft.com/office/drawing/2017/model3d" xmlns:o="urn:schemas-microsoft-com:office:office" xmlns:r="http://schemas.openxmlformats.org/officeDocument/2006/relationships" xmlns:m="http://schemas.openxmlformats.org/officeDocument/2006/math" xmlns:v="urn:schemas-microsoft-com:vml" xmlns:wp14="http://schemas.microsoft.com/office/word/2010/wordprocessingDrawing" xmlns:wp="http://schemas.openxmlformats.org/drawingml/2006/wordprocessingDrawing" xmlns:w10="urn:schemas-microsoft-com:office:word" xmlns:w="http://schemas.openxmlformats.org/wordprocessingml/2006/main" xmlns:w14="http://schemas.microsoft.com/office/word/2010/wordml" xmlns:w15="http://schemas.microsoft.com/office/word/2012/wordml" xmlns:w16cid="http://schemas.microsoft.com/office/word/2016/wordml/cid" xmlns:w16se="http://schemas.microsoft.com/office/word/2015/wordml/symex" xmlns:wpg="http://schemas.microsoft.com/office/word/2010/wordprocessingGroup" xmlns:wpi="http://schemas.microsoft.com/office/word/2010/wordprocessingInk" xmlns:wne="http://schemas.microsoft.com/office/word/2006/wordml" xmlns:wps="http://schemas.microsoft.com/office/word/2010/wordprocessingShape" mc:Ignorable="w14 w15 w16se w16cid wp14"/>
-</file>
-
-<file path=word/glossary/fontTable.xml><?xml version="1.0" encoding="utf-8"?>
-<w:fonts xmlns:mc="http://schemas.openxmlformats.org/markup-compatibility/2006" xmlns:r="http://schemas.openxmlformats.org/officeDocument/2006/relationships" xmlns:w="http://schemas.openxmlformats.org/wordprocessingml/2006/main" xmlns:w14="http://schemas.microsoft.com/office/word/2010/wordml" xmlns:w15="http://schemas.microsoft.com/office/word/2012/wordml" xmlns:w16cid="http://schemas.microsoft.com/office/word/2016/wordml/cid" xmlns:w16se="http://schemas.microsoft.com/office/word/2015/wordml/symex" mc:Ignorable="w14 w15 w16se w16cid">
-  <w:font w:name="Symbol">
-    <w:panose1 w:val="05050102010706020507"/>
-    <w:charset w:val="02"/>
-    <w:family w:val="decorative"/>
-    <w:pitch w:val="variable"/>
-    <w:sig w:usb0="00000000" w:usb1="10000000" w:usb2="00000000" w:usb3="00000000" w:csb0="80000000" w:csb1="00000000"/>
-  </w:font>
-  <w:font w:name="Times New Roman">
-    <w:panose1 w:val="02020603050405020304"/>
-    <w:charset w:val="00"/>
-    <w:family w:val="roman"/>
-    <w:pitch w:val="variable"/>
-    <w:sig w:usb0="20002A87" w:usb1="80000000" w:usb2="00000008" w:usb3="00000000" w:csb0="000001FF" w:csb1="00000000"/>
-  </w:font>
-  <w:font w:name="Courier New">
-    <w:panose1 w:val="02070309020205020404"/>
-    <w:charset w:val="00"/>
-    <w:family w:val="modern"/>
-    <w:pitch w:val="fixed"/>
-    <w:sig w:usb0="E0002AFF" w:usb1="C0007843" w:usb2="00000009" w:usb3="00000000" w:csb0="000001FF" w:csb1="00000000"/>
-  </w:font>
-  <w:font w:name="Wingdings">
-    <w:panose1 w:val="05000000000000000000"/>
-    <w:charset w:val="02"/>
-    <w:family w:val="auto"/>
-    <w:pitch w:val="variable"/>
-    <w:sig w:usb0="00000000" w:usb1="10000000" w:usb2="00000000" w:usb3="00000000" w:csb0="80000000" w:csb1="00000000"/>
-  </w:font>
-  <w:font w:name="Calibri">
-    <w:panose1 w:val="020F0502020204030204"/>
-    <w:charset w:val="00"/>
-    <w:family w:val="swiss"/>
-    <w:pitch w:val="variable"/>
-    <w:sig w:usb0="A00002EF" w:usb1="4000207B" w:usb2="00000000" w:usb3="00000000" w:csb0="0000009F" w:csb1="00000000"/>
-  </w:font>
-  <w:font w:name="Cambria">
-    <w:panose1 w:val="02040503050406030204"/>
-    <w:charset w:val="00"/>
-    <w:family w:val="roman"/>
-    <w:pitch w:val="variable"/>
-    <w:sig w:usb0="A00002EF" w:usb1="4000004B" w:usb2="00000000" w:usb3="00000000" w:csb0="0000009F" w:csb1="00000000"/>
-  </w:font>
-  <w:font w:name="Tahoma">
-    <w:panose1 w:val="020B0604030504040204"/>
-    <w:charset w:val="00"/>
-    <w:family w:val="swiss"/>
-    <w:notTrueType/>
-    <w:pitch w:val="variable"/>
-    <w:sig w:usb0="00000003" w:usb1="00000000" w:usb2="00000000" w:usb3="00000000" w:csb0="00000001" w:csb1="00000000"/>
-  </w:font>
-  <w:font w:name="Consolas">
-    <w:panose1 w:val="020B0609020204030204"/>
-    <w:charset w:val="00"/>
-    <w:family w:val="modern"/>
-    <w:pitch w:val="fixed"/>
-    <w:sig w:usb0="E10002FF" w:usb1="4000FCFF" w:usb2="00000009" w:usb3="00000000" w:csb0="0000019F" w:csb1="00000000"/>
-  </w:font>
-  <w:font w:name="Calibri Light">
-    <w:panose1 w:val="020F0302020204030204"/>
-    <w:charset w:val="00"/>
-    <w:family w:val="swiss"/>
-    <w:pitch w:val="variable"/>
-    <w:sig w:usb0="E0002AFF" w:usb1="C000247B" w:usb2="00000009" w:usb3="00000000" w:csb0="000001FF" w:csb1="00000000"/>
-  </w:font>
-</w:fonts>
-</file>
-
-<file path=word/glossary/settings.xml><?xml version="1.0" encoding="utf-8"?>
-<w:settings xmlns:mc="http://schemas.openxmlformats.org/markup-compatibility/2006" xmlns:o="urn:schemas-microsoft-com:office:office" xmlns:r="http://schemas.openxmlformats.org/officeDocument/2006/relationships" xmlns:m="http://schemas.openxmlformats.org/officeDocument/2006/math" xmlns:v="urn:schemas-microsoft-com:vml" xmlns:w10="urn:schemas-microsoft-com:office:word" xmlns:w="http://schemas.openxmlformats.org/wordprocessingml/2006/main" xmlns:w14="http://schemas.microsoft.com/office/word/2010/wordml" xmlns:w15="http://schemas.microsoft.com/office/word/2012/wordml" xmlns:w16cid="http://schemas.microsoft.com/office/word/2016/wordml/cid" xmlns:w16se="http://schemas.microsoft.com/office/word/2015/wordml/symex" xmlns:sl="http://schemas.openxmlformats.org/schemaLibrary/2006/main" mc:Ignorable="w14 w15 w16se w16cid">
-  <w:defaultTabStop w:val="720"/>
-  <w:characterSpacingControl w:val="doNotCompress"/>
-  <w:compat>
-    <w:useFELayout/>
-    <w:compatSetting w:name="compatibilityMode" w:uri="http://schemas.microsoft.com/office/word" w:val="12"/>
-    <w:compatSetting w:name="useWord2013TrackBottomHyphenation" w:uri="http://schemas.microsoft.com/office/word" w:val="1"/>
-  </w:compat>
-  <w:rsids>
-    <w:rsidRoot w:val="007A7378"/>
-    <w:rsid w:val="001C3E6B"/>
-    <w:rsid w:val="007A7378"/>
-  </w:rsids>
-  <m:mathPr>
-    <m:mathFont m:val="Cambria Math"/>
-    <m:brkBin m:val="before"/>
-    <m:brkBinSub m:val="--"/>
-    <m:smallFrac m:val="0"/>
-    <m:dispDef/>
-    <m:lMargin m:val="0"/>
-    <m:rMargin m:val="0"/>
-    <m:defJc m:val="centerGroup"/>
-    <m:wrapIndent m:val="1440"/>
-    <m:intLim m:val="subSup"/>
-    <m:naryLim m:val="undOvr"/>
-  </m:mathPr>
-  <w:themeFontLang w:val="en-US"/>
-  <w:clrSchemeMapping w:bg1="light1" w:t1="dark1" w:bg2="light2" w:t2="dark2" w:accent1="accent1" w:accent2="accent2" w:accent3="accent3" w:accent4="accent4" w:accent5="accent5" w:accent6="accent6" w:hyperlink="hyperlink" w:followedHyperlink="followedHyperlink"/>
-  <w:decimalSymbol w:val="."/>
-  <w:listSeparator w:val=","/>
-</w:settings>
-</file>
-
-<file path=word/glossary/styles.xml><?xml version="1.0" encoding="utf-8"?>
-<w:styles xmlns:mc="http://schemas.openxmlformats.org/markup-compatibility/2006" xmlns:r="http://schemas.openxmlformats.org/officeDocument/2006/relationships" xmlns:w="http://schemas.openxmlformats.org/wordprocessingml/2006/main" xmlns:w14="http://schemas.microsoft.com/office/word/2010/wordml" xmlns:w15="http://schemas.microsoft.com/office/word/2012/wordml" xmlns:w16cid="http://schemas.microsoft.com/office/word/2016/wordml/cid" xmlns:w16se="http://schemas.microsoft.com/office/word/2015/wordml/symex" mc:Ignorable="w14 w15 w16se w16cid">
-  <w:docDefaults>
-    <w:rPrDefault>
-      <w:rPr>
-        <w:rFonts w:asciiTheme="minorHAnsi" w:eastAsiaTheme="minorEastAsia" w:hAnsiTheme="minorHAnsi" w:cstheme="minorBidi"/>
-        <w:sz w:val="24"/>
-        <w:szCs w:val="24"/>
-        <w:lang w:val="en-US" w:eastAsia="en-US" w:bidi="ar-SA"/>
-      </w:rPr>
-    </w:rPrDefault>
-    <w:pPrDefault/>
-  </w:docDefaults>
-  <w:latentStyles w:defLockedState="0" w:defUIPriority="99" w:defSemiHidden="0" w:defUnhideWhenUsed="0" w:defQFormat="0" w:count="375">
-    <w:lsdException w:name="Normal" w:uiPriority="0" w:qFormat="1"/>
-    <w:lsdException w:name="heading 1" w:uiPriority="9" w:qFormat="1"/>
-    <w:lsdException w:name="heading 2" w:semiHidden="1" w:uiPriority="9" w:unhideWhenUsed="1" w:qFormat="1"/>
-    <w:lsdException w:name="heading 3" w:semiHidden="1" w:uiPriority="9" w:unhideWhenUsed="1" w:qFormat="1"/>
-    <w:lsdException w:name="heading 4" w:semiHidden="1" w:uiPriority="9" w:unhideWhenUsed="1" w:qFormat="1"/>
-    <w:lsdException w:name="heading 5" w:semiHidden="1" w:uiPriority="9" w:unhideWhenUsed="1" w:qFormat="1"/>
-    <w:lsdException w:name="heading 6" w:semiHidden="1" w:uiPriority="9" w:unhideWhenUsed="1" w:qFormat="1"/>
-    <w:lsdException w:name="heading 7" w:semiHidden="1" w:uiPriority="9" w:unhideWhenUsed="1" w:qFormat="1"/>
-    <w:lsdException w:name="heading 8" w:semiHidden="1" w:uiPriority="9" w:unhideWhenUsed="1" w:qFormat="1"/>
-    <w:lsdException w:name="heading 9" w:semiHidden="1" w:uiPriority="9" w:unhideWhenUsed="1" w:qFormat="1"/>
-    <w:lsdException w:name="index 1" w:semiHidden="1" w:unhideWhenUsed="1"/>
-    <w:lsdException w:name="index 2" w:semiHidden="1" w:unhideWhenUsed="1"/>
-    <w:lsdException w:name="index 3" w:semiHidden="1" w:unhideWhenUsed="1"/>
-    <w:lsdException w:name="index 4" w:semiHidden="1" w:unhideWhenUsed="1"/>
-    <w:lsdException w:name="index 5" w:semiHidden="1" w:unhideWhenUsed="1"/>
-    <w:lsdException w:name="index 6" w:semiHidden="1" w:unhideWhenUsed="1"/>
-    <w:lsdException w:name="index 7" w:semiHidden="1" w:unhideWhenUsed="1"/>
-    <w:lsdException w:name="index 8" w:semiHidden="1" w:unhideWhenUsed="1"/>
-    <w:lsdException w:name="index 9" w:semiHidden="1" w:unhideWhenUsed="1"/>
-    <w:lsdException w:name="toc 1" w:semiHidden="1" w:uiPriority="39" w:unhideWhenUsed="1"/>
-    <w:lsdException w:name="toc 2" w:semiHidden="1" w:uiPriority="39" w:unhideWhenUsed="1"/>
-    <w:lsdException w:name="toc 3" w:semiHidden="1" w:uiPriority="39" w:unhideWhenUsed="1"/>
-    <w:lsdException w:name="toc 4" w:semiHidden="1" w:uiPriority="39" w:unhideWhenUsed="1"/>
-    <w:lsdException w:name="toc 5" w:semiHidden="1" w:uiPriority="39" w:unhideWhenUsed="1"/>
-    <w:lsdException w:name="toc 6" w:semiHidden="1" w:uiPriority="39" w:unhideWhenUsed="1"/>
-    <w:lsdException w:name="toc 7" w:semiHidden="1" w:uiPriority="39" w:unhideWhenUsed="1"/>
-    <w:lsdException w:name="toc 8" w:semiHidden="1" w:uiPriority="39" w:unhideWhenUsed="1"/>
-    <w:lsdException w:name="toc 9" w:semiHidden="1" w:uiPriority="39" w:unhideWhenUsed="1"/>
-    <w:lsdException w:name="Normal Indent" w:semiHidden="1" w:unhideWhenUsed="1"/>
-    <w:lsdException w:name="footnote text" w:semiHidden="1" w:unhideWhenUsed="1"/>
-    <w:lsdException w:name="annotation text" w:semiHidden="1" w:unhideWhenUsed="1"/>
-    <w:lsdException w:name="header" w:semiHidden="1" w:unhideWhenUsed="1"/>
-    <w:lsdException w:name="footer" w:semiHidden="1" w:unhideWhenUsed="1"/>
-    <w:lsdException w:name="index heading" w:semiHidden="1" w:unhideWhenUsed="1"/>
-    <w:lsdException w:name="caption" w:semiHidden="1" w:uiPriority="35" w:unhideWhenUsed="1" w:qFormat="1"/>
-    <w:lsdException w:name="table of figures" w:semiHidden="1" w:unhideWhenUsed="1"/>
-    <w:lsdException w:name="envelope address" w:semiHidden="1" w:unhideWhenUsed="1"/>
-    <w:lsdException w:name="envelope return" w:semiHidden="1" w:unhideWhenUsed="1"/>
-    <w:lsdException w:name="footnote reference" w:semiHidden="1" w:unhideWhenUsed="1"/>
-    <w:lsdException w:name="annotation reference" w:semiHidden="1" w:unhideWhenUsed="1"/>
-    <w:lsdException w:name="line number" w:semiHidden="1" w:unhideWhenUsed="1"/>
-    <w:lsdException w:name="page number" w:semiHidden="1" w:unhideWhenUsed="1"/>
-    <w:lsdException w:name="endnote reference" w:semiHidden="1" w:unhideWhenUsed="1"/>
-    <w:lsdException w:name="endnote text" w:semiHidden="1" w:unhideWhenUsed="1"/>
-    <w:lsdException w:name="table of authorities" w:semiHidden="1" w:unhideWhenUsed="1"/>
-    <w:lsdException w:name="macro" w:semiHidden="1" w:unhideWhenUsed="1"/>
-    <w:lsdException w:name="toa heading" w:semiHidden="1" w:unhideWhenUsed="1"/>
-    <w:lsdException w:name="List" w:semiHidden="1" w:unhideWhenUsed="1"/>
-    <w:lsdException w:name="List Bullet" w:semiHidden="1" w:unhideWhenUsed="1"/>
-    <w:lsdException w:name="List Number" w:semiHidden="1" w:unhideWhenUsed="1"/>
-    <w:lsdException w:name="List 2" w:semiHidden="1" w:unhideWhenUsed="1"/>
-    <w:lsdException w:name="List 3" w:semiHidden="1" w:unhideWhenUsed="1"/>
-    <w:lsdException w:name="List 4" w:semiHidden="1" w:unhideWhenUsed="1"/>
-    <w:lsdException w:name="List 5" w:semiHidden="1" w:unhideWhenUsed="1"/>
-    <w:lsdException w:name="List Bullet 2" w:semiHidden="1" w:unhideWhenUsed="1"/>
-    <w:lsdException w:name="List Bullet 3" w:semiHidden="1" w:unhideWhenUsed="1"/>
-    <w:lsdException w:name="List Bullet 4" w:semiHidden="1" w:unhideWhenUsed="1"/>
-    <w:lsdException w:name="List Bullet 5" w:semiHidden="1" w:unhideWhenUsed="1"/>
-    <w:lsdException w:name="List Number 2" w:semiHidden="1" w:unhideWhenUsed="1"/>
-    <w:lsdException w:name="List Number 3" w:semiHidden="1" w:unhideWhenUsed="1"/>
-    <w:lsdException w:name="List Number 4" w:semiHidden="1" w:unhideWhenUsed="1"/>
-    <w:lsdException w:name="List Number 5" w:semiHidden="1" w:unhideWhenUsed="1"/>
-    <w:lsdException w:name="Title" w:uiPriority="10" w:qFormat="1"/>
-    <w:lsdException w:name="Closing" w:semiHidden="1" w:unhideWhenUsed="1"/>
-    <w:lsdException w:name="Signature" w:semiHidden="1" w:unhideWhenUsed="1"/>
-    <w:lsdException w:name="Default Paragraph Font" w:semiHidden="1" w:uiPriority="1" w:unhideWhenUsed="1"/>
-    <w:lsdException w:name="Body Text" w:semiHidden="1" w:unhideWhenUsed="1"/>
-    <w:lsdException w:name="Body Text Indent" w:semiHidden="1" w:unhideWhenUsed="1"/>
-    <w:lsdException w:name="List Continue" w:semiHidden="1" w:unhideWhenUsed="1"/>
-    <w:lsdException w:name="List Continue 2" w:semiHidden="1" w:unhideWhenUsed="1"/>
-    <w:lsdException w:name="List Continue 3" w:semiHidden="1" w:unhideWhenUsed="1"/>
-    <w:lsdException w:name="List Continue 4" w:semiHidden="1" w:unhideWhenUsed="1"/>
-    <w:lsdException w:name="List Continue 5" w:semiHidden="1" w:unhideWhenUsed="1"/>
-    <w:lsdException w:name="Message Header" w:semiHidden="1" w:unhideWhenUsed="1"/>
-    <w:lsdException w:name="Subtitle" w:uiPriority="11" w:qFormat="1"/>
-    <w:lsdException w:name="Salutation" w:semiHidden="1" w:unhideWhenUsed="1"/>
-    <w:lsdException w:name="Date" w:semiHidden="1" w:unhideWhenUsed="1"/>
-    <w:lsdException w:name="Body Text First Indent" w:semiHidden="1" w:unhideWhenUsed="1"/>
-    <w:lsdException w:name="Body Text First Indent 2" w:semiHidden="1" w:unhideWhenUsed="1"/>
-    <w:lsdException w:name="Note Heading" w:semiHidden="1" w:unhideWhenUsed="1"/>
-    <w:lsdException w:name="Body Text 2" w:semiHidden="1" w:unhideWhenUsed="1"/>
-    <w:lsdException w:name="Body Text 3" w:semiHidden="1" w:unhideWhenUsed="1"/>
-    <w:lsdException w:name="Body Text Indent 2" w:semiHidden="1" w:unhideWhenUsed="1"/>
-    <w:lsdException w:name="Body Text Indent 3" w:semiHidden="1" w:unhideWhenUsed="1"/>
-    <w:lsdException w:name="Block Text" w:semiHidden="1" w:unhideWhenUsed="1"/>
-    <w:lsdException w:name="Hyperlink" w:semiHidden="1" w:unhideWhenUsed="1"/>
-    <w:lsdException w:name="FollowedHyperlink" w:semiHidden="1" w:unhideWhenUsed="1"/>
-    <w:lsdException w:name="Strong" w:uiPriority="22" w:qFormat="1"/>
-    <w:lsdException w:name="Emphasis" w:uiPriority="20" w:qFormat="1"/>
-    <w:lsdException w:name="Document Map" w:semiHidden="1" w:unhideWhenUsed="1"/>
-    <w:lsdException w:name="Plain Text" w:semiHidden="1" w:unhideWhenUsed="1"/>
-    <w:lsdException w:name="E-mail Signature" w:semiHidden="1" w:unhideWhenUsed="1"/>
-    <w:lsdException w:name="HTML Top of Form" w:semiHidden="1" w:unhideWhenUsed="1"/>
-    <w:lsdException w:name="HTML Bottom of Form" w:semiHidden="1" w:unhideWhenUsed="1"/>
-    <w:lsdException w:name="Normal (Web)" w:semiHidden="1" w:unhideWhenUsed="1"/>
-    <w:lsdException w:name="HTML Acronym" w:semiHidden="1" w:unhideWhenUsed="1"/>
-    <w:lsdException w:name="HTML Address" w:semiHidden="1" w:unhideWhenUsed="1"/>
-    <w:lsdException w:name="HTML Cite" w:semiHidden="1" w:unhideWhenUsed="1"/>
-    <w:lsdException w:name="HTML Code" w:semiHidden="1" w:unhideWhenUsed="1"/>
-    <w:lsdException w:name="HTML Definition" w:semiHidden="1" w:unhideWhenUsed="1"/>
-    <w:lsdException w:name="HTML Keyboard" w:semiHidden="1" w:unhideWhenUsed="1"/>
-    <w:lsdException w:name="HTML Preformatted" w:semiHidden="1" w:unhideWhenUsed="1"/>
-    <w:lsdException w:name="HTML Sample" w:semiHidden="1" w:unhideWhenUsed="1"/>
-    <w:lsdException w:name="HTML Typewriter" w:semiHidden="1" w:unhideWhenUsed="1"/>
-    <w:lsdException w:name="HTML Variable" w:semiHidden="1" w:unhideWhenUsed="1"/>
-    <w:lsdException w:name="Normal Table" w:semiHidden="1" w:unhideWhenUsed="1"/>
-    <w:lsdException w:name="annotation subject" w:semiHidden="1" w:unhideWhenUsed="1"/>
-    <w:lsdException w:name="No List" w:semiHidden="1" w:unhideWhenUsed="1"/>
-    <w:lsdException w:name="Outline List 1" w:semiHidden="1" w:unhideWhenUsed="1"/>
-    <w:lsdException w:name="Outline List 2" w:semiHidden="1" w:unhideWhenUsed="1"/>
-    <w:lsdException w:name="Outline List 3" w:semiHidden="1" w:unhideWhenUsed="1"/>
-    <w:lsdException w:name="Table Simple 1" w:semiHidden="1" w:unhideWhenUsed="1"/>
-    <w:lsdException w:name="Table Simple 2" w:semiHidden="1" w:unhideWhenUsed="1"/>
-    <w:lsdException w:name="Table Simple 3" w:semiHidden="1" w:unhideWhenUsed="1"/>
-    <w:lsdException w:name="Table Classic 1" w:semiHidden="1" w:unhideWhenUsed="1"/>
-    <w:lsdException w:name="Table Classic 2" w:semiHidden="1" w:unhideWhenUsed="1"/>
-    <w:lsdException w:name="Table Classic 3" w:semiHidden="1" w:unhideWhenUsed="1"/>
-    <w:lsdException w:name="Table Classic 4" w:semiHidden="1" w:unhideWhenUsed="1"/>
-    <w:lsdException w:name="Table Colorful 1" w:semiHidden="1" w:unhideWhenUsed="1"/>
-    <w:lsdException w:name="Table Colorful 2" w:semiHidden="1" w:unhideWhenUsed="1"/>
-    <w:lsdException w:name="Table Colorful 3" w:semiHidden="1" w:unhideWhenUsed="1"/>
-    <w:lsdException w:name="Table Columns 1" w:semiHidden="1" w:unhideWhenUsed="1"/>
-    <w:lsdException w:name="Table Columns 2" w:semiHidden="1" w:unhideWhenUsed="1"/>
-    <w:lsdException w:name="Table Columns 3" w:semiHidden="1" w:unhideWhenUsed="1"/>
-    <w:lsdException w:name="Table Columns 4" w:semiHidden="1" w:unhideWhenUsed="1"/>
-    <w:lsdException w:name="Table Columns 5" w:semiHidden="1" w:unhideWhenUsed="1"/>
-    <w:lsdException w:name="Table Grid 1" w:semiHidden="1" w:unhideWhenUsed="1"/>
-    <w:lsdException w:name="Table Grid 2" w:semiHidden="1" w:unhideWhenUsed="1"/>
-    <w:lsdException w:name="Table Grid 3" w:semiHidden="1" w:unhideWhenUsed="1"/>
-    <w:lsdException w:name="Table Grid 4" w:semiHidden="1" w:unhideWhenUsed="1"/>
-    <w:lsdException w:name="Table Grid 5" w:semiHidden="1" w:unhideWhenUsed="1"/>
-    <w:lsdException w:name="Table Grid 6" w:semiHidden="1" w:unhideWhenUsed="1"/>
-    <w:lsdException w:name="Table Grid 7" w:semiHidden="1" w:unhideWhenUsed="1"/>
-    <w:lsdException w:name="Table Grid 8" w:semiHidden="1" w:unhideWhenUsed="1"/>
-    <w:lsdException w:name="Table List 1" w:semiHidden="1" w:unhideWhenUsed="1"/>
-    <w:lsdException w:name="Table List 2" w:semiHidden="1" w:unhideWhenUsed="1"/>
-    <w:lsdException w:name="Table List 3" w:semiHidden="1" w:unhideWhenUsed="1"/>
-    <w:lsdException w:name="Table List 4" w:semiHidden="1" w:unhideWhenUsed="1"/>
-    <w:lsdException w:name="Table List 5" w:semiHidden="1" w:unhideWhenUsed="1"/>
-    <w:lsdException w:name="Table List 6" w:semiHidden="1" w:unhideWhenUsed="1"/>
-    <w:lsdException w:name="Table List 7" w:semiHidden="1" w:unhideWhenUsed="1"/>
-    <w:lsdException w:name="Table List 8" w:semiHidden="1" w:unhideWhenUsed="1"/>
-    <w:lsdException w:name="Table 3D effects 1" w:semiHidden="1" w:unhideWhenUsed="1"/>
-    <w:lsdException w:name="Table 3D effects 2" w:semiHidden="1" w:unhideWhenUsed="1"/>
-    <w:lsdException w:name="Table 3D effects 3" w:semiHidden="1" w:unhideWhenUsed="1"/>
-    <w:lsdException w:name="Table Contemporary" w:semiHidden="1" w:unhideWhenUsed="1"/>
-    <w:lsdException w:name="Table Elegant" w:semiHidden="1" w:unhideWhenUsed="1"/>
-    <w:lsdException w:name="Table Professional" w:semiHidden="1" w:unhideWhenUsed="1"/>
-    <w:lsdException w:name="Table Subtle 1" w:semiHidden="1" w:unhideWhenUsed="1"/>
-    <w:lsdException w:name="Table Subtle 2" w:semiHidden="1" w:unhideWhenUsed="1"/>
-    <w:lsdException w:name="Table Web 1" w:semiHidden="1" w:unhideWhenUsed="1"/>
-    <w:lsdException w:name="Table Web 2" w:semiHidden="1" w:unhideWhenUsed="1"/>
-    <w:lsdException w:name="Table Web 3" w:semiHidden="1" w:unhideWhenUsed="1"/>
-    <w:lsdException w:name="Balloon Text" w:semiHidden="1" w:unhideWhenUsed="1"/>
-    <w:lsdException w:name="Table Grid" w:uiPriority="39"/>
-    <w:lsdException w:name="Table Theme" w:semiHidden="1" w:unhideWhenUsed="1"/>
-    <w:lsdException w:name="Placeholder Text" w:semiHidden="1"/>
-    <w:lsdException w:name="No Spacing" w:uiPriority="1" w:qFormat="1"/>
-    <w:lsdException w:name="Light Shading" w:uiPriority="60"/>
-    <w:lsdException w:name="Light List" w:uiPriority="61"/>
-    <w:lsdException w:name="Light Grid" w:uiPriority="62"/>
-    <w:lsdException w:name="Medium Shading 1" w:uiPriority="63"/>
-    <w:lsdException w:name="Medium Shading 2" w:uiPriority="64"/>
-    <w:lsdException w:name="Medium List 1" w:uiPriority="65"/>
-    <w:lsdException w:name="Medium List 2" w:uiPriority="66"/>
-    <w:lsdException w:name="Medium Grid 1" w:uiPriority="67"/>
-    <w:lsdException w:name="Medium Grid 2" w:uiPriority="68"/>
-    <w:lsdException w:name="Medium Grid 3" w:uiPriority="69"/>
-    <w:lsdException w:name="Dark List" w:uiPriority="70"/>
-    <w:lsdException w:name="Colorful Shading" w:uiPriority="71"/>
-    <w:lsdException w:name="Colorful List" w:uiPriority="72"/>
-    <w:lsdException w:name="Colorful Grid" w:uiPriority="73"/>
-    <w:lsdException w:name="Light Shading Accent 1" w:uiPriority="60"/>
-    <w:lsdException w:name="Light List Accent 1" w:uiPriority="61"/>
-    <w:lsdException w:name="Light Grid Accent 1" w:uiPriority="62"/>
-    <w:lsdException w:name="Medium Shading 1 Accent 1" w:uiPriority="63"/>
-    <w:lsdException w:name="Medium Shading 2 Accent 1" w:uiPriority="64"/>
-    <w:lsdException w:name="Medium List 1 Accent 1" w:uiPriority="65"/>
-    <w:lsdException w:name="Revision" w:semiHidden="1"/>
-    <w:lsdException w:name="List Paragraph" w:uiPriority="34" w:qFormat="1"/>
-    <w:lsdException w:name="Quote" w:uiPriority="29" w:qFormat="1"/>
-    <w:lsdException w:name="Intense Quote" w:uiPriority="30" w:qFormat="1"/>
-    <w:lsdException w:name="Medium List 2 Accent 1" w:uiPriority="66"/>
-    <w:lsdException w:name="Medium Grid 1 Accent 1" w:uiPriority="67"/>
-    <w:lsdException w:name="Medium Grid 2 Accent 1" w:uiPriority="68"/>
-    <w:lsdException w:name="Medium Grid 3 Accent 1" w:uiPriority="69"/>
-    <w:lsdException w:name="Dark List Accent 1" w:uiPriority="70"/>
-    <w:lsdException w:name="Colorful Shading Accent 1" w:uiPriority="71"/>
-    <w:lsdException w:name="Colorful List Accent 1" w:uiPriority="72"/>
-    <w:lsdException w:name="Colorful Grid Accent 1" w:uiPriority="73"/>
-    <w:lsdException w:name="Light Shading Accent 2" w:uiPriority="60"/>
-    <w:lsdException w:name="Light List Accent 2" w:uiPriority="61"/>
-    <w:lsdException w:name="Light Grid Accent 2" w:uiPriority="62"/>
-    <w:lsdException w:name="Medium Shading 1 Accent 2" w:uiPriority="63"/>
-    <w:lsdException w:name="Medium Shading 2 Accent 2" w:uiPriority="64"/>
-    <w:lsdException w:name="Medium List 1 Accent 2" w:uiPriority="65"/>
-    <w:lsdException w:name="Medium List 2 Accent 2" w:uiPriority="66"/>
-    <w:lsdException w:name="Medium Grid 1 Accent 2" w:uiPriority="67"/>
-    <w:lsdException w:name="Medium Grid 2 Accent 2" w:uiPriority="68"/>
-    <w:lsdException w:name="Medium Grid 3 Accent 2" w:uiPriority="69"/>
-    <w:lsdException w:name="Dark List Accent 2" w:uiPriority="70"/>
-    <w:lsdException w:name="Colorful Shading Accent 2" w:uiPriority="71"/>
-    <w:lsdException w:name="Colorful List Accent 2" w:uiPriority="72"/>
-    <w:lsdException w:name="Colorful Grid Accent 2" w:uiPriority="73"/>
-    <w:lsdException w:name="Light Shading Accent 3" w:uiPriority="60"/>
-    <w:lsdException w:name="Light List Accent 3" w:uiPriority="61"/>
-    <w:lsdException w:name="Light Grid Accent 3" w:uiPriority="62"/>
-    <w:lsdException w:name="Medium Shading 1 Accent 3" w:uiPriority="63"/>
-    <w:lsdException w:name="Medium Shading 2 Accent 3" w:uiPriority="64"/>
-    <w:lsdException w:name="Medium List 1 Accent 3" w:uiPriority="65"/>
-    <w:lsdException w:name="Medium List 2 Accent 3" w:uiPriority="66"/>
-    <w:lsdException w:name="Medium Grid 1 Accent 3" w:uiPriority="67"/>
-    <w:lsdException w:name="Medium Grid 2 Accent 3" w:uiPriority="68"/>
-    <w:lsdException w:name="Medium Grid 3 Accent 3" w:uiPriority="69"/>
-    <w:lsdException w:name="Dark List Accent 3" w:uiPriority="70"/>
-    <w:lsdException w:name="Colorful Shading Accent 3" w:uiPriority="71"/>
-    <w:lsdException w:name="Colorful List Accent 3" w:uiPriority="72"/>
-    <w:lsdException w:name="Colorful Grid Accent 3" w:uiPriority="73"/>
-    <w:lsdException w:name="Light Shading Accent 4" w:uiPriority="60"/>
-    <w:lsdException w:name="Light List Accent 4" w:uiPriority="61"/>
-    <w:lsdException w:name="Light Grid Accent 4" w:uiPriority="62"/>
-    <w:lsdException w:name="Medium Shading 1 Accent 4" w:uiPriority="63"/>
-    <w:lsdException w:name="Medium Shading 2 Accent 4" w:uiPriority="64"/>
-    <w:lsdException w:name="Medium List 1 Accent 4" w:uiPriority="65"/>
-    <w:lsdException w:name="Medium List 2 Accent 4" w:uiPriority="66"/>
-    <w:lsdException w:name="Medium Grid 1 Accent 4" w:uiPriority="67"/>
-    <w:lsdException w:name="Medium Grid 2 Accent 4" w:uiPriority="68"/>
-    <w:lsdException w:name="Medium Grid 3 Accent 4" w:uiPriority="69"/>
-    <w:lsdException w:name="Dark List Accent 4" w:uiPriority="70"/>
-    <w:lsdException w:name="Colorful Shading Accent 4" w:uiPriority="71"/>
-    <w:lsdException w:name="Colorful List Accent 4" w:uiPriority="72"/>
-    <w:lsdException w:name="Colorful Grid Accent 4" w:uiPriority="73"/>
-    <w:lsdException w:name="Light Shading Accent 5" w:uiPriority="60"/>
-    <w:lsdException w:name="Light List Accent 5" w:uiPriority="61"/>
-    <w:lsdException w:name="Light Grid Accent 5" w:uiPriority="62"/>
-    <w:lsdException w:name="Medium Shading 1 Accent 5" w:uiPriority="63"/>
-    <w:lsdException w:name="Medium Shading 2 Accent 5" w:uiPriority="64"/>
-    <w:lsdException w:name="Medium List 1 Accent 5" w:uiPriority="65"/>
-    <w:lsdException w:name="Medium List 2 Accent 5" w:uiPriority="66"/>
-    <w:lsdException w:name="Medium Grid 1 Accent 5" w:uiPriority="67"/>
-    <w:lsdException w:name="Medium Grid 2 Accent 5" w:uiPriority="68"/>
-    <w:lsdException w:name="Medium Grid 3 Accent 5" w:uiPriority="69"/>
-    <w:lsdException w:name="Dark List Accent 5" w:uiPriority="70"/>
-    <w:lsdException w:name="Colorful Shading Accent 5" w:uiPriority="71"/>
-    <w:lsdException w:name="Colorful List Accent 5" w:uiPriority="72"/>
-    <w:lsdException w:name="Colorful Grid Accent 5" w:uiPriority="73"/>
-    <w:lsdException w:name="Light Shading Accent 6" w:uiPriority="60"/>
-    <w:lsdException w:name="Light List Accent 6" w:uiPriority="61"/>
-    <w:lsdException w:name="Light Grid Accent 6" w:uiPriority="62"/>
-    <w:lsdException w:name="Medium Shading 1 Accent 6" w:uiPriority="63"/>
-    <w:lsdException w:name="Medium Shading 2 Accent 6" w:uiPriority="64"/>
-    <w:lsdException w:name="Medium List 1 Accent 6" w:uiPriority="65"/>
-    <w:lsdException w:name="Medium List 2 Accent 6" w:uiPriority="66"/>
-    <w:lsdException w:name="Medium Grid 1 Accent 6" w:uiPriority="67"/>
-    <w:lsdException w:name="Medium Grid 2 Accent 6" w:uiPriority="68"/>
-    <w:lsdException w:name="Medium Grid 3 Accent 6" w:uiPriority="69"/>
-    <w:lsdException w:name="Dark List Accent 6" w:uiPriority="70"/>
-    <w:lsdException w:name="Colorful Shading Accent 6" w:uiPriority="71"/>
-    <w:lsdException w:name="Colorful List Accent 6" w:uiPriority="72"/>
-    <w:lsdException w:name="Colorful Grid Accent 6" w:uiPriority="73"/>
-    <w:lsdException w:name="Subtle Emphasis" w:uiPriority="19" w:qFormat="1"/>
-    <w:lsdException w:name="Intense Emphasis" w:uiPriority="21" w:qFormat="1"/>
-    <w:lsdException w:name="Subtle Reference" w:uiPriority="31" w:qFormat="1"/>
-    <w:lsdException w:name="Intense Reference" w:uiPriority="32" w:qFormat="1"/>
-    <w:lsdException w:name="Book Title" w:uiPriority="33" w:qFormat="1"/>
-    <w:lsdException w:name="Bibliography" w:semiHidden="1" w:uiPriority="37" w:unhideWhenUsed="1"/>
-    <w:lsdException w:name="TOC Heading" w:semiHidden="1" w:uiPriority="39" w:unhideWhenUsed="1" w:qFormat="1"/>
-    <w:lsdException w:name="Plain Table 1" w:uiPriority="41"/>
-    <w:lsdException w:name="Plain Table 2" w:uiPriority="42"/>
-    <w:lsdException w:name="Plain Table 3" w:uiPriority="43"/>
-    <w:lsdException w:name="Plain Table 4" w:uiPriority="44"/>
-    <w:lsdException w:name="Plain Table 5" w:uiPriority="45"/>
-    <w:lsdException w:name="Grid Table Light" w:uiPriority="40"/>
-    <w:lsdException w:name="Grid Table 1 Light" w:uiPriority="46"/>
-    <w:lsdException w:name="Grid Table 2" w:uiPriority="47"/>
-    <w:lsdException w:name="Grid Table 3" w:uiPriority="48"/>
-    <w:lsdException w:name="Grid Table 4" w:uiPriority="49"/>
-    <w:lsdException w:name="Grid Table 5 Dark" w:uiPriority="50"/>
-    <w:lsdException w:name="Grid Table 6 Colorful" w:uiPriority="51"/>
-    <w:lsdException w:name="Grid Table 7 Colorful" w:uiPriority="52"/>
-    <w:lsdException w:name="Grid Table 1 Light Accent 1" w:uiPriority="46"/>
-    <w:lsdException w:name="Grid Table 2 Accent 1" w:uiPriority="47"/>
-    <w:lsdException w:name="Grid Table 3 Accent 1" w:uiPriority="48"/>
-    <w:lsdException w:name="Grid Table 4 Accent 1" w:uiPriority="49"/>
-    <w:lsdException w:name="Grid Table 5 Dark Accent 1" w:uiPriority="50"/>
-    <w:lsdException w:name="Grid Table 6 Colorful Accent 1" w:uiPriority="51"/>
-    <w:lsdException w:name="Grid Table 7 Colorful Accent 1" w:uiPriority="52"/>
-    <w:lsdException w:name="Grid Table 1 Light Accent 2" w:uiPriority="46"/>
-    <w:lsdException w:name="Grid Table 2 Accent 2" w:uiPriority="47"/>
-    <w:lsdException w:name="Grid Table 3 Accent 2" w:uiPriority="48"/>
-    <w:lsdException w:name="Grid Table 4 Accent 2" w:uiPriority="49"/>
-    <w:lsdException w:name="Grid Table 5 Dark Accent 2" w:uiPriority="50"/>
-    <w:lsdException w:name="Grid Table 6 Colorful Accent 2" w:uiPriority="51"/>
-    <w:lsdException w:name="Grid Table 7 Colorful Accent 2" w:uiPriority="52"/>
-    <w:lsdException w:name="Grid Table 1 Light Accent 3" w:uiPriority="46"/>
-    <w:lsdException w:name="Grid Table 2 Accent 3" w:uiPriority="47"/>
-    <w:lsdException w:name="Grid Table 3 Accent 3" w:uiPriority="48"/>
-    <w:lsdException w:name="Grid Table 4 Accent 3" w:uiPriority="49"/>
-    <w:lsdException w:name="Grid Table 5 Dark Accent 3" w:uiPriority="50"/>
-    <w:lsdException w:name="Grid Table 6 Colorful Accent 3" w:uiPriority="51"/>
-    <w:lsdException w:name="Grid Table 7 Colorful Accent 3" w:uiPriority="52"/>
-    <w:lsdException w:name="Grid Table 1 Light Accent 4" w:uiPriority="46"/>
-    <w:lsdException w:name="Grid Table 2 Accent 4" w:uiPriority="47"/>
-    <w:lsdException w:name="Grid Table 3 Accent 4" w:uiPriority="48"/>
-    <w:lsdException w:name="Grid Table 4 Accent 4" w:uiPriority="49"/>
-    <w:lsdException w:name="Grid Table 5 Dark Accent 4" w:uiPriority="50"/>
-    <w:lsdException w:name="Grid Table 6 Colorful Accent 4" w:uiPriority="51"/>
-    <w:lsdException w:name="Grid Table 7 Colorful Accent 4" w:uiPriority="52"/>
-    <w:lsdException w:name="Grid Table 1 Light Accent 5" w:uiPriority="46"/>
-    <w:lsdException w:name="Grid Table 2 Accent 5" w:uiPriority="47"/>
-    <w:lsdException w:name="Grid Table 3 Accent 5" w:uiPriority="48"/>
-    <w:lsdException w:name="Grid Table 4 Accent 5" w:uiPriority="49"/>
-    <w:lsdException w:name="Grid Table 5 Dark Accent 5" w:uiPriority="50"/>
-    <w:lsdException w:name="Grid Table 6 Colorful Accent 5" w:uiPriority="51"/>
-    <w:lsdException w:name="Grid Table 7 Colorful Accent 5" w:uiPriority="52"/>
-    <w:lsdException w:name="Grid Table 1 Light Accent 6" w:uiPriority="46"/>
-    <w:lsdException w:name="Grid Table 2 Accent 6" w:uiPriority="47"/>
-    <w:lsdException w:name="Grid Table 3 Accent 6" w:uiPriority="48"/>
-    <w:lsdException w:name="Grid Table 4 Accent 6" w:uiPriority="49"/>
-    <w:lsdException w:name="Grid Table 5 Dark Accent 6" w:uiPriority="50"/>
-    <w:lsdException w:name="Grid Table 6 Colorful Accent 6" w:uiPriority="51"/>
-    <w:lsdException w:name="Grid Table 7 Colorful Accent 6" w:uiPriority="52"/>
-    <w:lsdException w:name="List Table 1 Light" w:uiPriority="46"/>
-    <w:lsdException w:name="List Table 2" w:uiPriority="47"/>
-    <w:lsdException w:name="List Table 3" w:uiPriority="48"/>
-    <w:lsdException w:name="List Table 4" w:uiPriority="49"/>
-    <w:lsdException w:name="List Table 5 Dark" w:uiPriority="50"/>
-    <w:lsdException w:name="List Table 6 Colorful" w:uiPriority="51"/>
-    <w:lsdException w:name="List Table 7 Colorful" w:uiPriority="52"/>
-    <w:lsdException w:name="List Table 1 Light Accent 1" w:uiPriority="46"/>
-    <w:lsdException w:name="List Table 2 Accent 1" w:uiPriority="47"/>
-    <w:lsdException w:name="List Table 3 Accent 1" w:uiPriority="48"/>
-    <w:lsdException w:name="List Table 4 Accent 1" w:uiPriority="49"/>
-    <w:lsdException w:name="List Table 5 Dark Accent 1" w:uiPriority="50"/>
-    <w:lsdException w:name="List Table 6 Colorful Accent 1" w:uiPriority="51"/>
-    <w:lsdException w:name="List Table 7 Colorful Accent 1" w:uiPriority="52"/>
-    <w:lsdException w:name="List Table 1 Light Accent 2" w:uiPriority="46"/>
-    <w:lsdException w:name="List Table 2 Accent 2" w:uiPriority="47"/>
-    <w:lsdException w:name="List Table 3 Accent 2" w:uiPriority="48"/>
-    <w:lsdException w:name="List Table 4 Accent 2" w:uiPriority="49"/>
-    <w:lsdException w:name="List Table 5 Dark Accent 2" w:uiPriority="50"/>
-    <w:lsdException w:name="List Table 6 Colorful Accent 2" w:uiPriority="51"/>
-    <w:lsdException w:name="List Table 7 Colorful Accent 2" w:uiPriority="52"/>
-    <w:lsdException w:name="List Table 1 Light Accent 3" w:uiPriority="46"/>
-    <w:lsdException w:name="List Table 2 Accent 3" w:uiPriority="47"/>
-    <w:lsdException w:name="List Table 3 Accent 3" w:uiPriority="48"/>
-    <w:lsdException w:name="List Table 4 Accent 3" w:uiPriority="49"/>
-    <w:lsdException w:name="List Table 5 Dark Accent 3" w:uiPriority="50"/>
-    <w:lsdException w:name="List Table 6 Colorful Accent 3" w:uiPriority="51"/>
-    <w:lsdException w:name="List Table 7 Colorful Accent 3" w:uiPriority="52"/>
-    <w:lsdException w:name="List Table 1 Light Accent 4" w:uiPriority="46"/>
-    <w:lsdException w:name="List Table 2 Accent 4" w:uiPriority="47"/>
-    <w:lsdException w:name="List Table 3 Accent 4" w:uiPriority="48"/>
-    <w:lsdException w:name="List Table 4 Accent 4" w:uiPriority="49"/>
-    <w:lsdException w:name="List Table 5 Dark Accent 4" w:uiPriority="50"/>
-    <w:lsdException w:name="List Table 6 Colorful Accent 4" w:uiPriority="51"/>
-    <w:lsdException w:name="List Table 7 Colorful Accent 4" w:uiPriority="52"/>
-    <w:lsdException w:name="List Table 1 Light Accent 5" w:uiPriority="46"/>
-    <w:lsdException w:name="List Table 2 Accent 5" w:uiPriority="47"/>
-    <w:lsdException w:name="List Table 3 Accent 5" w:uiPriority="48"/>
-    <w:lsdException w:name="List Table 4 Accent 5" w:uiPriority="49"/>
-    <w:lsdException w:name="List Table 5 Dark Accent 5" w:uiPriority="50"/>
-    <w:lsdException w:name="List Table 6 Colorful Accent 5" w:uiPriority="51"/>
-    <w:lsdException w:name="List Table 7 Colorful Accent 5" w:uiPriority="52"/>
-    <w:lsdException w:name="List Table 1 Light Accent 6" w:uiPriority="46"/>
-    <w:lsdException w:name="List Table 2 Accent 6" w:uiPriority="47"/>
-    <w:lsdException w:name="List Table 3 Accent 6" w:uiPriority="48"/>
-    <w:lsdException w:name="List Table 4 Accent 6" w:uiPriority="49"/>
-    <w:lsdException w:name="List Table 5 Dark Accent 6" w:uiPriority="50"/>
-    <w:lsdException w:name="List Table 6 Colorful Accent 6" w:uiPriority="51"/>
-    <w:lsdException w:name="List Table 7 Colorful Accent 6" w:uiPriority="52"/>
-    <w:lsdException w:name="Mention" w:semiHidden="1" w:unhideWhenUsed="1"/>
-    <w:lsdException w:name="Smart Hyperlink" w:semiHidden="1" w:unhideWhenUsed="1"/>
-    <w:lsdException w:name="Hashtag" w:semiHidden="1" w:unhideWhenUsed="1"/>
-    <w:lsdException w:name="Unresolved Mention" w:semiHidden="1" w:unhideWhenUsed="1"/>
-  </w:latentStyles>
-  <w:style w:type="paragraph" w:default="1" w:styleId="Normal">
-    <w:name w:val="Normal"/>
-    <w:qFormat/>
-  </w:style>
-  <w:style w:type="character" w:default="1" w:styleId="DefaultParagraphFont">
-    <w:name w:val="Default Paragraph Font"/>
-    <w:uiPriority w:val="1"/>
-    <w:semiHidden/>
-    <w:unhideWhenUsed/>
-  </w:style>
-  <w:style w:type="table" w:default="1" w:styleId="TableNormal">
-    <w:name w:val="Normal Table"/>
-    <w:uiPriority w:val="99"/>
-    <w:semiHidden/>
-    <w:unhideWhenUsed/>
-    <w:tblPr>
-      <w:tblInd w:w="0" w:type="dxa"/>
-      <w:tblCellMar>
-        <w:top w:w="0" w:type="dxa"/>
-        <w:left w:w="108" w:type="dxa"/>
-        <w:bottom w:w="0" w:type="dxa"/>
-        <w:right w:w="108" w:type="dxa"/>
-      </w:tblCellMar>
-    </w:tblPr>
-  </w:style>
-  <w:style w:type="numbering" w:default="1" w:styleId="NoList">
-    <w:name w:val="No List"/>
-    <w:uiPriority w:val="99"/>
-    <w:semiHidden/>
-    <w:unhideWhenUsed/>
-  </w:style>
-</w:styles>
-</file>
-
-<file path=word/glossary/webSettings.xml><?xml version="1.0" encoding="utf-8"?>
-<w:webSettings xmlns:mc="http://schemas.openxmlformats.org/markup-compatibility/2006" xmlns:r="http://schemas.openxmlformats.org/officeDocument/2006/relationships" xmlns:w="http://schemas.openxmlformats.org/wordprocessingml/2006/main" xmlns:w14="http://schemas.microsoft.com/office/word/2010/wordml" xmlns:w15="http://schemas.microsoft.com/office/word/2012/wordml" xmlns:w16cid="http://schemas.microsoft.com/office/word/2016/wordml/cid" xmlns:w16se="http://schemas.microsoft.com/office/word/2015/wordml/symex" mc:Ignorable="w14 w15 w16se w16cid"/>
 </file>
 
 <file path=word/theme/theme1.xml><?xml version="1.0" encoding="utf-8"?>
@@ -5419,7 +4821,7 @@
 </file>
 
 <file path=customXml/itemProps1.xml><?xml version="1.0" encoding="utf-8"?>
-<ds:datastoreItem xmlns:ds="http://schemas.openxmlformats.org/officeDocument/2006/customXml" ds:itemID="{76B82A7D-803A-D446-ACF8-14F7456B2BBE}">
+<ds:datastoreItem xmlns:ds="http://schemas.openxmlformats.org/officeDocument/2006/customXml" ds:itemID="{71812020-AA9A-4D49-9380-8AEF103F7E67}">
   <ds:schemaRefs>
     <ds:schemaRef ds:uri="http://schemas.openxmlformats.org/officeDocument/2006/bibliography"/>
   </ds:schemaRefs>

</xml_diff>